<commit_message>
Update Trabalho 1 - Unidade II (listas).docx
</commit_message>
<xml_diff>
--- a/Problema 01 - listas/Trabalho 1 - Unidade II (listas).docx
+++ b/Problema 01 - listas/Trabalho 1 - Unidade II (listas).docx
@@ -1,6 +1,6 @@
 
 <file path=word/document.xml><?xml version="1.0" encoding="utf-8"?>
-<w:document xmlns:wpc="http://schemas.microsoft.com/office/word/2010/wordprocessingCanvas" xmlns:cx="http://schemas.microsoft.com/office/drawing/2014/chartex" xmlns:cx1="http://schemas.microsoft.com/office/drawing/2015/9/8/chartex" xmlns:cx2="http://schemas.microsoft.com/office/drawing/2015/10/21/chartex" xmlns:cx3="http://schemas.microsoft.com/office/drawing/2016/5/9/chartex" xmlns:cx4="http://schemas.microsoft.com/office/drawing/2016/5/10/chartex" xmlns:cx5="http://schemas.microsoft.com/office/drawing/2016/5/11/chartex" xmlns:cx6="http://schemas.microsoft.com/office/drawing/2016/5/12/chartex" xmlns:cx7="http://schemas.microsoft.com/office/drawing/2016/5/13/chartex" xmlns:cx8="http://schemas.microsoft.com/office/drawing/2016/5/14/chartex" xmlns:mc="http://schemas.openxmlformats.org/markup-compatibility/2006" xmlns:aink="http://schemas.microsoft.com/office/drawing/2016/ink" xmlns:am3d="http://schemas.microsoft.com/office/drawing/2017/model3d" xmlns:o="urn:schemas-microsoft-com:office:office" xmlns:r="http://schemas.openxmlformats.org/officeDocument/2006/relationships" xmlns:m="http://schemas.openxmlformats.org/officeDocument/2006/math" xmlns:v="urn:schemas-microsoft-com:vml" xmlns:wp14="http://schemas.microsoft.com/office/word/2010/wordprocessingDrawing" xmlns:wp="http://schemas.openxmlformats.org/drawingml/2006/wordprocessingDrawing" xmlns:w10="urn:schemas-microsoft-com:office:word" xmlns:w="http://schemas.openxmlformats.org/wordprocessingml/2006/main" xmlns:w14="http://schemas.microsoft.com/office/word/2010/wordml" xmlns:w15="http://schemas.microsoft.com/office/word/2012/wordml" xmlns:w16cid="http://schemas.microsoft.com/office/word/2016/wordml/cid" xmlns:w16se="http://schemas.microsoft.com/office/word/2015/wordml/symex" xmlns:wpg="http://schemas.microsoft.com/office/word/2010/wordprocessingGroup" xmlns:wpi="http://schemas.microsoft.com/office/word/2010/wordprocessingInk" xmlns:wne="http://schemas.microsoft.com/office/word/2006/wordml" xmlns:wps="http://schemas.microsoft.com/office/word/2010/wordprocessingShape" mc:Ignorable="w14 w15 w16se w16cid wp14">
+<w:document xmlns:wpc="http://schemas.microsoft.com/office/word/2010/wordprocessingCanvas" xmlns:cx="http://schemas.microsoft.com/office/drawing/2014/chartex" xmlns:cx1="http://schemas.microsoft.com/office/drawing/2015/9/8/chartex" xmlns:cx2="http://schemas.microsoft.com/office/drawing/2015/10/21/chartex" xmlns:cx3="http://schemas.microsoft.com/office/drawing/2016/5/9/chartex" xmlns:cx4="http://schemas.microsoft.com/office/drawing/2016/5/10/chartex" xmlns:cx5="http://schemas.microsoft.com/office/drawing/2016/5/11/chartex" xmlns:cx6="http://schemas.microsoft.com/office/drawing/2016/5/12/chartex" xmlns:cx7="http://schemas.microsoft.com/office/drawing/2016/5/13/chartex" xmlns:cx8="http://schemas.microsoft.com/office/drawing/2016/5/14/chartex" xmlns:mc="http://schemas.openxmlformats.org/markup-compatibility/2006" xmlns:aink="http://schemas.microsoft.com/office/drawing/2016/ink" xmlns:am3d="http://schemas.microsoft.com/office/drawing/2017/model3d" xmlns:o="urn:schemas-microsoft-com:office:office" xmlns:oel="http://schemas.microsoft.com/office/2019/extlst" xmlns:r="http://schemas.openxmlformats.org/officeDocument/2006/relationships" xmlns:m="http://schemas.openxmlformats.org/officeDocument/2006/math" xmlns:v="urn:schemas-microsoft-com:vml" xmlns:wp14="http://schemas.microsoft.com/office/word/2010/wordprocessingDrawing" xmlns:wp="http://schemas.openxmlformats.org/drawingml/2006/wordprocessingDrawing" xmlns:w10="urn:schemas-microsoft-com:office:word" xmlns:w="http://schemas.openxmlformats.org/wordprocessingml/2006/main" xmlns:w14="http://schemas.microsoft.com/office/word/2010/wordml" xmlns:w15="http://schemas.microsoft.com/office/word/2012/wordml" xmlns:w16cex="http://schemas.microsoft.com/office/word/2018/wordml/cex" xmlns:w16cid="http://schemas.microsoft.com/office/word/2016/wordml/cid" xmlns:w16="http://schemas.microsoft.com/office/word/2018/wordml" xmlns:w16sdtdh="http://schemas.microsoft.com/office/word/2020/wordml/sdtdatahash" xmlns:w16se="http://schemas.microsoft.com/office/word/2015/wordml/symex" xmlns:wpg="http://schemas.microsoft.com/office/word/2010/wordprocessingGroup" xmlns:wpi="http://schemas.microsoft.com/office/word/2010/wordprocessingInk" xmlns:wne="http://schemas.microsoft.com/office/word/2006/wordml" xmlns:wps="http://schemas.microsoft.com/office/word/2010/wordprocessingShape" mc:Ignorable="w14 w15 w16se w16cid w16 w16cex w16sdtdh wp14">
   <w:body>
     <w:p>
       <w:pPr>
@@ -286,7 +286,15 @@
         <w:t>status</w:t>
       </w:r>
       <w:r>
-        <w:t>, pois deve-se possibilitar ao criador no momento do cadastro informar a origem para cada animal. Essa opção de status abre o leque para possíveis vendas</w:t>
+        <w:t xml:space="preserve">, pois deve-se possibilitar ao criador no momento </w:t>
+      </w:r>
+      <w:proofErr w:type="gramStart"/>
+      <w:r>
+        <w:t>do</w:t>
+      </w:r>
+      <w:proofErr w:type="gramEnd"/>
+      <w:r>
+        <w:t xml:space="preserve"> cadastro informar a origem para cada animal. Essa opção de status abre o leque para possíveis vendas</w:t>
       </w:r>
       <w:r>
         <w:t xml:space="preserve"> ou </w:t>
@@ -389,15 +397,27 @@
         <w:rPr>
           <w:b/>
         </w:rPr>
-        <w:t xml:space="preserve"> atributo da maneira que está declarada haja a NECESSIDADE de modificação,  as justificativas devem ser bastante convincentes. </w:t>
-      </w:r>
-    </w:p>
-    <w:p>
-      <w:pPr>
-        <w:jc w:val="both"/>
-      </w:pPr>
-      <w:bookmarkStart w:id="0" w:name="_GoBack"/>
-      <w:bookmarkEnd w:id="0"/>
+        <w:t xml:space="preserve"> atributo da maneira que está declarada haja a NECESSIDADE de </w:t>
+      </w:r>
+      <w:proofErr w:type="gramStart"/>
+      <w:r>
+        <w:rPr>
+          <w:b/>
+        </w:rPr>
+        <w:t>modificação,  as</w:t>
+      </w:r>
+      <w:proofErr w:type="gramEnd"/>
+      <w:r>
+        <w:rPr>
+          <w:b/>
+        </w:rPr>
+        <w:t xml:space="preserve"> justificativas devem ser bastante convincentes. </w:t>
+      </w:r>
+    </w:p>
+    <w:p>
+      <w:pPr>
+        <w:jc w:val="both"/>
+      </w:pPr>
     </w:p>
     <w:sectPr>
       <w:pgSz w:w="11909" w:h="16834"/>
@@ -410,7 +430,7 @@
 </file>
 
 <file path=word/numbering.xml><?xml version="1.0" encoding="utf-8"?>
-<w:numbering xmlns:wpc="http://schemas.microsoft.com/office/word/2010/wordprocessingCanvas" xmlns:cx="http://schemas.microsoft.com/office/drawing/2014/chartex" xmlns:cx1="http://schemas.microsoft.com/office/drawing/2015/9/8/chartex" xmlns:cx2="http://schemas.microsoft.com/office/drawing/2015/10/21/chartex" xmlns:cx3="http://schemas.microsoft.com/office/drawing/2016/5/9/chartex" xmlns:cx4="http://schemas.microsoft.com/office/drawing/2016/5/10/chartex" xmlns:cx5="http://schemas.microsoft.com/office/drawing/2016/5/11/chartex" xmlns:cx6="http://schemas.microsoft.com/office/drawing/2016/5/12/chartex" xmlns:cx7="http://schemas.microsoft.com/office/drawing/2016/5/13/chartex" xmlns:cx8="http://schemas.microsoft.com/office/drawing/2016/5/14/chartex" xmlns:mc="http://schemas.openxmlformats.org/markup-compatibility/2006" xmlns:aink="http://schemas.microsoft.com/office/drawing/2016/ink" xmlns:am3d="http://schemas.microsoft.com/office/drawing/2017/model3d" xmlns:o="urn:schemas-microsoft-com:office:office" xmlns:r="http://schemas.openxmlformats.org/officeDocument/2006/relationships" xmlns:m="http://schemas.openxmlformats.org/officeDocument/2006/math" xmlns:v="urn:schemas-microsoft-com:vml" xmlns:wp14="http://schemas.microsoft.com/office/word/2010/wordprocessingDrawing" xmlns:wp="http://schemas.openxmlformats.org/drawingml/2006/wordprocessingDrawing" xmlns:w10="urn:schemas-microsoft-com:office:word" xmlns:w="http://schemas.openxmlformats.org/wordprocessingml/2006/main" xmlns:w14="http://schemas.microsoft.com/office/word/2010/wordml" xmlns:w15="http://schemas.microsoft.com/office/word/2012/wordml" xmlns:w16cid="http://schemas.microsoft.com/office/word/2016/wordml/cid" xmlns:w16se="http://schemas.microsoft.com/office/word/2015/wordml/symex" xmlns:wpg="http://schemas.microsoft.com/office/word/2010/wordprocessingGroup" xmlns:wpi="http://schemas.microsoft.com/office/word/2010/wordprocessingInk" xmlns:wne="http://schemas.microsoft.com/office/word/2006/wordml" xmlns:wps="http://schemas.microsoft.com/office/word/2010/wordprocessingShape" mc:Ignorable="w14 w15 w16se w16cid wp14">
+<w:numbering xmlns:wpc="http://schemas.microsoft.com/office/word/2010/wordprocessingCanvas" xmlns:cx="http://schemas.microsoft.com/office/drawing/2014/chartex" xmlns:cx1="http://schemas.microsoft.com/office/drawing/2015/9/8/chartex" xmlns:cx2="http://schemas.microsoft.com/office/drawing/2015/10/21/chartex" xmlns:cx3="http://schemas.microsoft.com/office/drawing/2016/5/9/chartex" xmlns:cx4="http://schemas.microsoft.com/office/drawing/2016/5/10/chartex" xmlns:cx5="http://schemas.microsoft.com/office/drawing/2016/5/11/chartex" xmlns:cx6="http://schemas.microsoft.com/office/drawing/2016/5/12/chartex" xmlns:cx7="http://schemas.microsoft.com/office/drawing/2016/5/13/chartex" xmlns:cx8="http://schemas.microsoft.com/office/drawing/2016/5/14/chartex" xmlns:mc="http://schemas.openxmlformats.org/markup-compatibility/2006" xmlns:aink="http://schemas.microsoft.com/office/drawing/2016/ink" xmlns:am3d="http://schemas.microsoft.com/office/drawing/2017/model3d" xmlns:o="urn:schemas-microsoft-com:office:office" xmlns:oel="http://schemas.microsoft.com/office/2019/extlst" xmlns:r="http://schemas.openxmlformats.org/officeDocument/2006/relationships" xmlns:m="http://schemas.openxmlformats.org/officeDocument/2006/math" xmlns:v="urn:schemas-microsoft-com:vml" xmlns:wp14="http://schemas.microsoft.com/office/word/2010/wordprocessingDrawing" xmlns:wp="http://schemas.openxmlformats.org/drawingml/2006/wordprocessingDrawing" xmlns:w10="urn:schemas-microsoft-com:office:word" xmlns:w="http://schemas.openxmlformats.org/wordprocessingml/2006/main" xmlns:w14="http://schemas.microsoft.com/office/word/2010/wordml" xmlns:w15="http://schemas.microsoft.com/office/word/2012/wordml" xmlns:w16cex="http://schemas.microsoft.com/office/word/2018/wordml/cex" xmlns:w16cid="http://schemas.microsoft.com/office/word/2016/wordml/cid" xmlns:w16="http://schemas.microsoft.com/office/word/2018/wordml" xmlns:w16sdtdh="http://schemas.microsoft.com/office/word/2020/wordml/sdtdatahash" xmlns:w16se="http://schemas.microsoft.com/office/word/2015/wordml/symex" xmlns:wpg="http://schemas.microsoft.com/office/word/2010/wordprocessingGroup" xmlns:wpi="http://schemas.microsoft.com/office/word/2010/wordprocessingInk" xmlns:wne="http://schemas.microsoft.com/office/word/2006/wordml" xmlns:wps="http://schemas.microsoft.com/office/word/2010/wordprocessingShape" mc:Ignorable="w14 w15 w16se w16cid w16 w16cex w16sdtdh wp14">
   <w:abstractNum w:abstractNumId="0" w15:restartNumberingAfterBreak="0">
     <w:nsid w:val="0A3D7B2C"/>
     <w:multiLevelType w:val="multilevel"/>
@@ -421,7 +441,7 @@
       <w:lvlText w:val="●"/>
       <w:lvlJc w:val="left"/>
       <w:pPr>
-        <w:ind w:left="720" w:hanging="360"/>
+        <w:ind w:left="786" w:hanging="360"/>
       </w:pPr>
       <w:rPr>
         <w:u w:val="none"/>
@@ -433,7 +453,7 @@
       <w:lvlText w:val="○"/>
       <w:lvlJc w:val="left"/>
       <w:pPr>
-        <w:ind w:left="1440" w:hanging="360"/>
+        <w:ind w:left="1506" w:hanging="360"/>
       </w:pPr>
       <w:rPr>
         <w:u w:val="none"/>
@@ -445,7 +465,7 @@
       <w:lvlText w:val="■"/>
       <w:lvlJc w:val="left"/>
       <w:pPr>
-        <w:ind w:left="2160" w:hanging="360"/>
+        <w:ind w:left="2226" w:hanging="360"/>
       </w:pPr>
       <w:rPr>
         <w:u w:val="none"/>
@@ -457,7 +477,7 @@
       <w:lvlText w:val="●"/>
       <w:lvlJc w:val="left"/>
       <w:pPr>
-        <w:ind w:left="2880" w:hanging="360"/>
+        <w:ind w:left="2946" w:hanging="360"/>
       </w:pPr>
       <w:rPr>
         <w:u w:val="none"/>
@@ -469,7 +489,7 @@
       <w:lvlText w:val="○"/>
       <w:lvlJc w:val="left"/>
       <w:pPr>
-        <w:ind w:left="3600" w:hanging="360"/>
+        <w:ind w:left="3666" w:hanging="360"/>
       </w:pPr>
       <w:rPr>
         <w:u w:val="none"/>
@@ -481,7 +501,7 @@
       <w:lvlText w:val="■"/>
       <w:lvlJc w:val="left"/>
       <w:pPr>
-        <w:ind w:left="4320" w:hanging="360"/>
+        <w:ind w:left="4386" w:hanging="360"/>
       </w:pPr>
       <w:rPr>
         <w:u w:val="none"/>
@@ -493,7 +513,7 @@
       <w:lvlText w:val="●"/>
       <w:lvlJc w:val="left"/>
       <w:pPr>
-        <w:ind w:left="5040" w:hanging="360"/>
+        <w:ind w:left="5106" w:hanging="360"/>
       </w:pPr>
       <w:rPr>
         <w:u w:val="none"/>
@@ -505,7 +525,7 @@
       <w:lvlText w:val="○"/>
       <w:lvlJc w:val="left"/>
       <w:pPr>
-        <w:ind w:left="5760" w:hanging="360"/>
+        <w:ind w:left="5826" w:hanging="360"/>
       </w:pPr>
       <w:rPr>
         <w:u w:val="none"/>
@@ -517,21 +537,21 @@
       <w:lvlText w:val="■"/>
       <w:lvlJc w:val="left"/>
       <w:pPr>
-        <w:ind w:left="6480" w:hanging="360"/>
+        <w:ind w:left="6546" w:hanging="360"/>
       </w:pPr>
       <w:rPr>
         <w:u w:val="none"/>
       </w:rPr>
     </w:lvl>
   </w:abstractNum>
-  <w:num w:numId="1">
+  <w:num w:numId="1" w16cid:durableId="1684013237">
     <w:abstractNumId w:val="0"/>
   </w:num>
 </w:numbering>
 </file>
 
 <file path=word/styles.xml><?xml version="1.0" encoding="utf-8"?>
-<w:styles xmlns:mc="http://schemas.openxmlformats.org/markup-compatibility/2006" xmlns:r="http://schemas.openxmlformats.org/officeDocument/2006/relationships" xmlns:w="http://schemas.openxmlformats.org/wordprocessingml/2006/main" xmlns:w14="http://schemas.microsoft.com/office/word/2010/wordml" xmlns:w15="http://schemas.microsoft.com/office/word/2012/wordml" xmlns:w16cid="http://schemas.microsoft.com/office/word/2016/wordml/cid" xmlns:w16se="http://schemas.microsoft.com/office/word/2015/wordml/symex" mc:Ignorable="w14 w15 w16se w16cid">
+<w:styles xmlns:mc="http://schemas.openxmlformats.org/markup-compatibility/2006" xmlns:r="http://schemas.openxmlformats.org/officeDocument/2006/relationships" xmlns:w="http://schemas.openxmlformats.org/wordprocessingml/2006/main" xmlns:w14="http://schemas.microsoft.com/office/word/2010/wordml" xmlns:w15="http://schemas.microsoft.com/office/word/2012/wordml" xmlns:w16cex="http://schemas.microsoft.com/office/word/2018/wordml/cex" xmlns:w16cid="http://schemas.microsoft.com/office/word/2016/wordml/cid" xmlns:w16="http://schemas.microsoft.com/office/word/2018/wordml" xmlns:w16sdtdh="http://schemas.microsoft.com/office/word/2020/wordml/sdtdatahash" xmlns:w16se="http://schemas.microsoft.com/office/word/2015/wordml/symex" mc:Ignorable="w14 w15 w16se w16cid w16 w16cex w16sdtdh">
   <w:docDefaults>
     <w:rPrDefault>
       <w:rPr>
@@ -547,7 +567,7 @@
       </w:pPr>
     </w:pPrDefault>
   </w:docDefaults>
-  <w:latentStyles w:defLockedState="0" w:defUIPriority="99" w:defSemiHidden="0" w:defUnhideWhenUsed="0" w:defQFormat="0" w:count="375">
+  <w:latentStyles w:defLockedState="0" w:defUIPriority="99" w:defSemiHidden="0" w:defUnhideWhenUsed="0" w:defQFormat="0" w:count="376">
     <w:lsdException w:name="Normal" w:uiPriority="0" w:qFormat="1"/>
     <w:lsdException w:name="heading 1" w:uiPriority="9" w:qFormat="1"/>
     <w:lsdException w:name="heading 2" w:semiHidden="1" w:uiPriority="9" w:unhideWhenUsed="1" w:qFormat="1"/>
@@ -653,7 +673,6 @@
     <w:lsdException w:name="HTML Sample" w:semiHidden="1" w:unhideWhenUsed="1"/>
     <w:lsdException w:name="HTML Typewriter" w:semiHidden="1" w:unhideWhenUsed="1"/>
     <w:lsdException w:name="HTML Variable" w:semiHidden="1" w:unhideWhenUsed="1"/>
-    <w:lsdException w:name="Normal Table" w:semiHidden="1" w:unhideWhenUsed="1"/>
     <w:lsdException w:name="annotation subject" w:semiHidden="1" w:unhideWhenUsed="1"/>
     <w:lsdException w:name="No List" w:semiHidden="1" w:unhideWhenUsed="1"/>
     <w:lsdException w:name="Outline List 1" w:semiHidden="1" w:unhideWhenUsed="1"/>
@@ -700,10 +719,8 @@
     <w:lsdException w:name="Table Subtle 2" w:semiHidden="1" w:unhideWhenUsed="1"/>
     <w:lsdException w:name="Table Web 1" w:semiHidden="1" w:unhideWhenUsed="1"/>
     <w:lsdException w:name="Table Web 2" w:semiHidden="1" w:unhideWhenUsed="1"/>
-    <w:lsdException w:name="Table Web 3" w:semiHidden="1" w:unhideWhenUsed="1"/>
     <w:lsdException w:name="Balloon Text" w:semiHidden="1" w:unhideWhenUsed="1"/>
     <w:lsdException w:name="Table Grid" w:uiPriority="39"/>
-    <w:lsdException w:name="Table Theme" w:semiHidden="1" w:unhideWhenUsed="1"/>
     <w:lsdException w:name="Placeholder Text" w:semiHidden="1"/>
     <w:lsdException w:name="No Spacing" w:uiPriority="1" w:qFormat="1"/>
     <w:lsdException w:name="Light Shading" w:uiPriority="60"/>
@@ -923,6 +940,7 @@
     <w:lsdException w:name="Smart Hyperlink" w:semiHidden="1" w:unhideWhenUsed="1"/>
     <w:lsdException w:name="Hashtag" w:semiHidden="1" w:unhideWhenUsed="1"/>
     <w:lsdException w:name="Unresolved Mention" w:semiHidden="1" w:unhideWhenUsed="1"/>
+    <w:lsdException w:name="Smart Link" w:semiHidden="1" w:unhideWhenUsed="1"/>
   </w:latentStyles>
   <w:style w:type="paragraph" w:default="1" w:styleId="Normal">
     <w:name w:val="Normal"/>

</xml_diff>